<commit_message>
updated word doc directory
</commit_message>
<xml_diff>
--- a/word_docs/literature review.docx
+++ b/word_docs/literature review.docx
@@ -1250,6 +1250,19 @@
         </w:rPr>
         <w:t xml:space="preserve"> relationships. </w:t>
       </w:r>
+    </w:p>
+    <w:p>
+      <w:pPr>
+        <w:widowControl w:val="0"/>
+        <w:autoSpaceDE w:val="0"/>
+        <w:autoSpaceDN w:val="0"/>
+        <w:adjustRightInd w:val="0"/>
+        <w:spacing w:after="240"/>
+        <w:rPr>
+          <w:rFonts w:ascii="Times" w:hAnsi="Times" w:cs="Times"/>
+          <w:b/>
+        </w:rPr>
+      </w:pPr>
     </w:p>
     <w:p>
       <w:pPr>
@@ -1355,17 +1368,9 @@
       <w:r>
         <w:rPr>
           <w:rFonts w:ascii="Times" w:hAnsi="Times" w:cs="Times"/>
-          <w:i/>
-          <w:sz w:val="20"/>
-        </w:rPr>
-        <w:t>Forest Characterization by Fusion of Imaging Spectroscopy and Airborne Laser Scanning</w:t>
-      </w:r>
-      <w:r>
-        <w:rPr>
-          <w:rFonts w:ascii="Times" w:hAnsi="Times" w:cs="Times"/>
-          <w:sz w:val="20"/>
-        </w:rPr>
-        <w:t>, UZH (2015)</w:t>
+          <w:sz w:val="20"/>
+        </w:rPr>
+        <w:t>Forest Characterization by Fusion of Imaging Spectroscopy and Airborne Laser Scanning, UZH (2015)</w:t>
       </w:r>
     </w:p>
     <w:p>
@@ -2143,10 +2148,6 @@
       <w:pPr>
         <w:pStyle w:val="ListParagraph"/>
         <w:widowControl w:val="0"/>
-        <w:numPr>
-          <w:ilvl w:val="0"/>
-          <w:numId w:val="8"/>
-        </w:numPr>
         <w:autoSpaceDE w:val="0"/>
         <w:autoSpaceDN w:val="0"/>
         <w:adjustRightInd w:val="0"/>
@@ -2982,205 +2983,6 @@
         <w:spacing w:after="240"/>
         <w:rPr>
           <w:rFonts w:ascii="Times" w:hAnsi="Times" w:cs="Times New Roman"/>
-          <w:b/>
-          <w:sz w:val="32"/>
-        </w:rPr>
-      </w:pPr>
-    </w:p>
-    <w:p>
-      <w:pPr>
-        <w:widowControl w:val="0"/>
-        <w:autoSpaceDE w:val="0"/>
-        <w:autoSpaceDN w:val="0"/>
-        <w:adjustRightInd w:val="0"/>
-        <w:spacing w:after="240"/>
-        <w:rPr>
-          <w:rFonts w:ascii="Times" w:hAnsi="Times" w:cs="Times New Roman"/>
-        </w:rPr>
-      </w:pPr>
-    </w:p>
-    <w:p>
-      <w:pPr>
-        <w:widowControl w:val="0"/>
-        <w:autoSpaceDE w:val="0"/>
-        <w:autoSpaceDN w:val="0"/>
-        <w:adjustRightInd w:val="0"/>
-        <w:spacing w:after="240"/>
-        <w:rPr>
-          <w:rFonts w:ascii="Times" w:hAnsi="Times" w:cs="Times New Roman"/>
-          <w:b/>
-          <w:sz w:val="32"/>
-        </w:rPr>
-      </w:pPr>
-      <w:r>
-        <w:rPr>
-          <w:rFonts w:ascii="Times" w:hAnsi="Times" w:cs="Times New Roman"/>
-          <w:b/>
-          <w:sz w:val="32"/>
-        </w:rPr>
-        <w:t xml:space="preserve">To read: </w:t>
-      </w:r>
-    </w:p>
-    <w:p>
-      <w:pPr>
-        <w:widowControl w:val="0"/>
-        <w:autoSpaceDE w:val="0"/>
-        <w:autoSpaceDN w:val="0"/>
-        <w:adjustRightInd w:val="0"/>
-        <w:spacing w:after="240"/>
-        <w:rPr>
-          <w:rFonts w:ascii="Times" w:hAnsi="Times" w:cs="Times New Roman"/>
-        </w:rPr>
-      </w:pPr>
-      <w:proofErr w:type="spellStart"/>
-      <w:r>
-        <w:rPr>
-          <w:rFonts w:ascii="Times" w:hAnsi="Times" w:cs="Times New Roman"/>
-        </w:rPr>
-        <w:t>Rahman</w:t>
-      </w:r>
-      <w:proofErr w:type="spellEnd"/>
-      <w:r>
-        <w:rPr>
-          <w:rFonts w:ascii="Times" w:hAnsi="Times" w:cs="Times New Roman"/>
-        </w:rPr>
-        <w:t xml:space="preserve"> and </w:t>
-      </w:r>
-      <w:proofErr w:type="spellStart"/>
-      <w:r>
-        <w:rPr>
-          <w:rFonts w:ascii="Times" w:hAnsi="Times" w:cs="Times New Roman"/>
-        </w:rPr>
-        <w:t>Gorte</w:t>
-      </w:r>
-      <w:proofErr w:type="spellEnd"/>
-      <w:r>
-        <w:rPr>
-          <w:rFonts w:ascii="Times" w:hAnsi="Times" w:cs="Times New Roman"/>
-        </w:rPr>
-        <w:t xml:space="preserve"> (2009)</w:t>
-      </w:r>
-    </w:p>
-    <w:p>
-      <w:pPr>
-        <w:widowControl w:val="0"/>
-        <w:autoSpaceDE w:val="0"/>
-        <w:autoSpaceDN w:val="0"/>
-        <w:adjustRightInd w:val="0"/>
-        <w:spacing w:after="240"/>
-        <w:rPr>
-          <w:rFonts w:ascii="Times" w:hAnsi="Times" w:cs="Times New Roman"/>
-        </w:rPr>
-      </w:pPr>
-      <w:r>
-        <w:rPr>
-          <w:rFonts w:ascii="Times" w:hAnsi="Times" w:cs="Times New Roman"/>
-        </w:rPr>
-        <w:t xml:space="preserve">Li et al. (2012), </w:t>
-      </w:r>
-      <w:proofErr w:type="spellStart"/>
-      <w:r>
-        <w:rPr>
-          <w:rFonts w:ascii="Times" w:hAnsi="Times" w:cs="Times New Roman"/>
-        </w:rPr>
-        <w:t>Ferraz</w:t>
-      </w:r>
-      <w:proofErr w:type="spellEnd"/>
-      <w:r>
-        <w:rPr>
-          <w:rFonts w:ascii="Times" w:hAnsi="Times" w:cs="Times New Roman"/>
-        </w:rPr>
-        <w:t xml:space="preserve"> et al. (2012)</w:t>
-      </w:r>
-    </w:p>
-    <w:p>
-      <w:pPr>
-        <w:widowControl w:val="0"/>
-        <w:autoSpaceDE w:val="0"/>
-        <w:autoSpaceDN w:val="0"/>
-        <w:adjustRightInd w:val="0"/>
-        <w:spacing w:after="240"/>
-        <w:rPr>
-          <w:rFonts w:ascii="Times" w:hAnsi="Times" w:cs="Times New Roman"/>
-        </w:rPr>
-      </w:pPr>
-      <w:proofErr w:type="spellStart"/>
-      <w:r>
-        <w:rPr>
-          <w:rFonts w:ascii="Times" w:hAnsi="Times" w:cs="Times New Roman"/>
-        </w:rPr>
-        <w:t>Parkan</w:t>
-      </w:r>
-      <w:proofErr w:type="spellEnd"/>
-      <w:r>
-        <w:rPr>
-          <w:rFonts w:ascii="Times" w:hAnsi="Times" w:cs="Times New Roman"/>
-        </w:rPr>
-        <w:t xml:space="preserve"> (2015) </w:t>
-      </w:r>
-    </w:p>
-    <w:p>
-      <w:pPr>
-        <w:rPr>
-          <w:rFonts w:ascii="Times" w:hAnsi="Times" w:cs="Times New Roman"/>
-        </w:rPr>
-      </w:pPr>
-      <w:r>
-        <w:rPr>
-          <w:rFonts w:ascii="Times" w:hAnsi="Times" w:cs="Times New Roman"/>
-        </w:rPr>
-        <w:t xml:space="preserve">Transferrable approach: </w:t>
-      </w:r>
-      <w:r>
-        <w:rPr>
-          <w:rFonts w:ascii="Times" w:hAnsi="Times" w:cs="Times New Roman"/>
-        </w:rPr>
-        <w:t>Wulder</w:t>
-      </w:r>
-      <w:proofErr w:type="gramStart"/>
-      <w:r>
-        <w:rPr>
-          <w:rFonts w:ascii="Times" w:hAnsi="Times" w:cs="Times New Roman"/>
-        </w:rPr>
-        <w:t>,M.A</w:t>
-      </w:r>
-      <w:proofErr w:type="gramEnd"/>
-      <w:r>
-        <w:rPr>
-          <w:rFonts w:ascii="Times" w:hAnsi="Times" w:cs="Times New Roman"/>
-        </w:rPr>
-        <w:t xml:space="preserve">.;Coops,N.C.;Hudak,A.T.;Morsdorf,F.;Nelson,R.;Newnham,G.;Vastaranta,M. Status and prospects for LiDAR remote sensing of forested ecosystems. </w:t>
-      </w:r>
-      <w:proofErr w:type="gramStart"/>
-      <w:r>
-        <w:rPr>
-          <w:rFonts w:ascii="Times" w:hAnsi="Times" w:cs="Times New Roman"/>
-        </w:rPr>
-        <w:t>Can. J. Remote Sens. 2013, 39, S1–S5.</w:t>
-      </w:r>
-      <w:proofErr w:type="gramEnd"/>
-    </w:p>
-    <w:p>
-      <w:pPr>
-        <w:widowControl w:val="0"/>
-        <w:autoSpaceDE w:val="0"/>
-        <w:autoSpaceDN w:val="0"/>
-        <w:adjustRightInd w:val="0"/>
-        <w:spacing w:after="240"/>
-        <w:rPr>
-          <w:rFonts w:ascii="Times" w:hAnsi="Times" w:cs="Times New Roman"/>
-        </w:rPr>
-      </w:pPr>
-    </w:p>
-    <w:p>
-      <w:pPr>
-        <w:widowControl w:val="0"/>
-        <w:autoSpaceDE w:val="0"/>
-        <w:autoSpaceDN w:val="0"/>
-        <w:adjustRightInd w:val="0"/>
-        <w:spacing w:after="240"/>
-        <w:rPr>
-          <w:rFonts w:ascii="Times" w:hAnsi="Times" w:cs="Times New Roman"/>
         </w:rPr>
       </w:pPr>
     </w:p>
@@ -3341,7 +3143,6 @@
           <w:rFonts w:ascii="Times" w:hAnsi="Times" w:cs="Times New Roman"/>
           <w:color w:val="D9D9D9" w:themeColor="background1" w:themeShade="D9"/>
           <w:sz w:val="20"/>
-          <w:szCs w:val="20"/>
         </w:rPr>
       </w:pPr>
       <w:r>
@@ -3349,7 +3150,6 @@
           <w:rFonts w:ascii="Times" w:hAnsi="Times" w:cs="Times New Roman"/>
           <w:color w:val="D9D9D9" w:themeColor="background1" w:themeShade="D9"/>
           <w:sz w:val="20"/>
-          <w:szCs w:val="20"/>
         </w:rPr>
         <w:t>Background</w:t>
       </w:r>
@@ -3406,7 +3206,6 @@
           <w:rFonts w:ascii="Times" w:hAnsi="Times" w:cs="Times New Roman"/>
           <w:color w:val="D9D9D9" w:themeColor="background1" w:themeShade="D9"/>
           <w:sz w:val="20"/>
-          <w:szCs w:val="20"/>
         </w:rPr>
       </w:pPr>
       <w:r>
@@ -3414,7 +3213,6 @@
           <w:rFonts w:ascii="Times" w:hAnsi="Times" w:cs="Times New Roman"/>
           <w:color w:val="D9D9D9" w:themeColor="background1" w:themeShade="D9"/>
           <w:sz w:val="20"/>
-          <w:szCs w:val="20"/>
         </w:rPr>
         <w:t>Methods - LiDAR</w:t>
       </w:r>
@@ -3497,14 +3295,7 @@
           <w:rFonts w:ascii="Times" w:hAnsi="Times" w:cs="Times New Roman"/>
           <w:vertAlign w:val="superscript"/>
         </w:rPr>
-        <w:t>-2</w:t>
-      </w:r>
-      <w:r>
-        <w:rPr>
-          <w:rFonts w:ascii="Times" w:hAnsi="Times" w:cs="Times New Roman"/>
-          <w:vertAlign w:val="superscript"/>
-        </w:rPr>
-        <w:t xml:space="preserve"> </w:t>
+        <w:t xml:space="preserve">-2 </w:t>
       </w:r>
       <w:r>
         <w:rPr>
@@ -3549,8 +3340,6 @@
       <w:r>
         <w:rPr>
           <w:rFonts w:ascii="Times" w:hAnsi="Times" w:cs="Times"/>
-          <w:sz w:val="26"/>
-          <w:szCs w:val="26"/>
         </w:rPr>
         <w:t>Brandtberg</w:t>
       </w:r>
@@ -3558,29 +3347,8 @@
       <w:r>
         <w:rPr>
           <w:rFonts w:ascii="Times" w:hAnsi="Times" w:cs="Times"/>
-          <w:sz w:val="26"/>
-          <w:szCs w:val="26"/>
-        </w:rPr>
-        <w:t xml:space="preserve"> et al</w:t>
-      </w:r>
-      <w:bookmarkStart w:id="0" w:name="_GoBack"/>
-      <w:bookmarkEnd w:id="0"/>
-      <w:r>
-        <w:rPr>
-          <w:rFonts w:ascii="Times" w:hAnsi="Times" w:cs="Times"/>
-          <w:sz w:val="26"/>
-          <w:szCs w:val="26"/>
-        </w:rPr>
-        <w:t xml:space="preserve">. </w:t>
-      </w:r>
-      <w:r>
-        <w:rPr>
-          <w:rFonts w:ascii="Times" w:hAnsi="Times" w:cs="Times"/>
-          <w:color w:val="0000FF"/>
-          <w:sz w:val="26"/>
-          <w:szCs w:val="26"/>
-        </w:rPr>
-        <w:t xml:space="preserve">2003 </w:t>
+        </w:rPr>
+        <w:t xml:space="preserve"> et al. 2003 </w:t>
       </w:r>
     </w:p>
     <w:p>
@@ -3597,6 +3365,202 @@
     </w:p>
     <w:p>
       <w:pPr>
+        <w:rPr>
+          <w:rFonts w:ascii="Times" w:eastAsia="Times New Roman" w:hAnsi="Times" w:cs="Times New Roman"/>
+          <w:sz w:val="20"/>
+          <w:szCs w:val="20"/>
+        </w:rPr>
+      </w:pPr>
+      <w:r>
+        <w:rPr>
+          <w:rFonts w:ascii="Times" w:eastAsia="Times New Roman" w:hAnsi="Times" w:cs="Times New Roman"/>
+          <w:b/>
+          <w:szCs w:val="20"/>
+        </w:rPr>
+        <w:t xml:space="preserve">The Suitability of Leaf-off Airborne Laser Scanning Data in an Area-based Forest Inventory of Coniferous and Deciduous Trees </w:t>
+      </w:r>
+      <w:r>
+        <w:rPr>
+          <w:rFonts w:ascii="Times" w:eastAsia="Times New Roman" w:hAnsi="Times" w:cs="Times New Roman"/>
+          <w:sz w:val="20"/>
+          <w:szCs w:val="20"/>
+        </w:rPr>
+        <w:t xml:space="preserve">by </w:t>
+      </w:r>
+      <w:r>
+        <w:rPr>
+          <w:rFonts w:ascii="Times" w:eastAsia="Times New Roman" w:hAnsi="Times" w:cs="Times New Roman"/>
+          <w:sz w:val="20"/>
+          <w:szCs w:val="20"/>
+        </w:rPr>
+        <w:t xml:space="preserve">Maria </w:t>
+      </w:r>
+      <w:proofErr w:type="spellStart"/>
+      <w:r>
+        <w:rPr>
+          <w:rFonts w:ascii="Times" w:eastAsia="Times New Roman" w:hAnsi="Times" w:cs="Times New Roman"/>
+          <w:sz w:val="20"/>
+          <w:szCs w:val="20"/>
+        </w:rPr>
+        <w:t>Villikka</w:t>
+      </w:r>
+      <w:proofErr w:type="spellEnd"/>
+      <w:r>
+        <w:rPr>
+          <w:rFonts w:ascii="Times" w:eastAsia="Times New Roman" w:hAnsi="Times" w:cs="Times New Roman"/>
+          <w:sz w:val="20"/>
+          <w:szCs w:val="20"/>
+        </w:rPr>
+        <w:t xml:space="preserve">, </w:t>
+      </w:r>
+      <w:proofErr w:type="spellStart"/>
+      <w:r>
+        <w:rPr>
+          <w:rFonts w:ascii="Times" w:eastAsia="Times New Roman" w:hAnsi="Times" w:cs="Times New Roman"/>
+          <w:sz w:val="20"/>
+          <w:szCs w:val="20"/>
+        </w:rPr>
+        <w:t>Petteri</w:t>
+      </w:r>
+      <w:proofErr w:type="spellEnd"/>
+      <w:r>
+        <w:rPr>
+          <w:rFonts w:ascii="Times" w:eastAsia="Times New Roman" w:hAnsi="Times" w:cs="Times New Roman"/>
+          <w:sz w:val="20"/>
+          <w:szCs w:val="20"/>
+        </w:rPr>
+        <w:t xml:space="preserve"> </w:t>
+      </w:r>
+      <w:proofErr w:type="spellStart"/>
+      <w:r>
+        <w:rPr>
+          <w:rFonts w:ascii="Times" w:eastAsia="Times New Roman" w:hAnsi="Times" w:cs="Times New Roman"/>
+          <w:sz w:val="20"/>
+          <w:szCs w:val="20"/>
+        </w:rPr>
+        <w:t>Packalén</w:t>
+      </w:r>
+      <w:proofErr w:type="spellEnd"/>
+      <w:r>
+        <w:rPr>
+          <w:rFonts w:ascii="Times" w:eastAsia="Times New Roman" w:hAnsi="Times" w:cs="Times New Roman"/>
+          <w:sz w:val="20"/>
+          <w:szCs w:val="20"/>
+        </w:rPr>
+        <w:t xml:space="preserve"> and </w:t>
+      </w:r>
+      <w:proofErr w:type="spellStart"/>
+      <w:r>
+        <w:rPr>
+          <w:rFonts w:ascii="Times" w:eastAsia="Times New Roman" w:hAnsi="Times" w:cs="Times New Roman"/>
+          <w:sz w:val="20"/>
+          <w:szCs w:val="20"/>
+        </w:rPr>
+        <w:t>Matti</w:t>
+      </w:r>
+      <w:proofErr w:type="spellEnd"/>
+      <w:r>
+        <w:rPr>
+          <w:rFonts w:ascii="Times" w:eastAsia="Times New Roman" w:hAnsi="Times" w:cs="Times New Roman"/>
+          <w:sz w:val="20"/>
+          <w:szCs w:val="20"/>
+        </w:rPr>
+        <w:t xml:space="preserve"> </w:t>
+      </w:r>
+      <w:proofErr w:type="spellStart"/>
+      <w:r>
+        <w:rPr>
+          <w:rFonts w:ascii="Times" w:eastAsia="Times New Roman" w:hAnsi="Times" w:cs="Times New Roman"/>
+          <w:sz w:val="20"/>
+          <w:szCs w:val="20"/>
+        </w:rPr>
+        <w:t>Maltamo</w:t>
+      </w:r>
+      <w:proofErr w:type="spellEnd"/>
+      <w:r>
+        <w:rPr>
+          <w:rFonts w:ascii="Times" w:eastAsia="Times New Roman" w:hAnsi="Times" w:cs="Times New Roman"/>
+          <w:sz w:val="20"/>
+          <w:szCs w:val="20"/>
+        </w:rPr>
+        <w:t>, Finnish Forest Research Institute (2011)</w:t>
+      </w:r>
+    </w:p>
+    <w:p>
+      <w:pPr>
+        <w:pStyle w:val="ListParagraph"/>
+        <w:numPr>
+          <w:ilvl w:val="0"/>
+          <w:numId w:val="15"/>
+        </w:numPr>
+        <w:rPr>
+          <w:rFonts w:ascii="Times" w:eastAsia="Times New Roman" w:hAnsi="Times" w:cs="Times New Roman"/>
+          <w:szCs w:val="20"/>
+        </w:rPr>
+      </w:pPr>
+      <w:r>
+        <w:rPr>
+          <w:rFonts w:ascii="Times" w:eastAsia="Times New Roman" w:hAnsi="Times" w:cs="Times New Roman"/>
+          <w:szCs w:val="20"/>
+        </w:rPr>
+        <w:t>Studied the separation of deciduous and coniferous trees from ALS data collected under leaf-off conditions.</w:t>
+      </w:r>
+    </w:p>
+    <w:p>
+      <w:pPr>
+        <w:pStyle w:val="ListParagraph"/>
+        <w:numPr>
+          <w:ilvl w:val="0"/>
+          <w:numId w:val="15"/>
+        </w:numPr>
+        <w:rPr>
+          <w:rFonts w:ascii="Times" w:eastAsia="Times New Roman" w:hAnsi="Times" w:cs="Times New Roman"/>
+          <w:szCs w:val="20"/>
+        </w:rPr>
+      </w:pPr>
+      <w:r>
+        <w:rPr>
+          <w:rFonts w:ascii="Times" w:eastAsia="Times New Roman" w:hAnsi="Times" w:cs="Times New Roman"/>
+          <w:szCs w:val="20"/>
+        </w:rPr>
+        <w:t xml:space="preserve">Area-based approach used (which is based on the height and distribution of ALS points), as opposed to an individual tree delineation approach (in which individual trees are identified from high resolution ALS data with multiple laser points per square meter. Tree characteristics on the tree level are then combined to get estimates on the order of stands). </w:t>
+      </w:r>
+    </w:p>
+    <w:p>
+      <w:pPr>
+        <w:pStyle w:val="ListParagraph"/>
+        <w:numPr>
+          <w:ilvl w:val="0"/>
+          <w:numId w:val="15"/>
+        </w:numPr>
+        <w:rPr>
+          <w:rFonts w:ascii="Times" w:eastAsia="Times New Roman" w:hAnsi="Times" w:cs="Times New Roman"/>
+          <w:szCs w:val="20"/>
+        </w:rPr>
+      </w:pPr>
+      <w:r>
+        <w:rPr>
+          <w:rFonts w:ascii="Times" w:eastAsia="Times New Roman" w:hAnsi="Times" w:cs="Times New Roman"/>
+          <w:szCs w:val="20"/>
+        </w:rPr>
+        <w:t xml:space="preserve">Forest inventory data is typically collected during leaf-on conditions over the summer, while leaf-off data is preferred for terrain modeling. </w:t>
+      </w:r>
+    </w:p>
+    <w:p>
+      <w:pPr>
+        <w:pStyle w:val="ListParagraph"/>
+        <w:numPr>
+          <w:ilvl w:val="0"/>
+          <w:numId w:val="15"/>
+        </w:numPr>
+        <w:rPr>
+          <w:rFonts w:ascii="Times" w:eastAsia="Times New Roman" w:hAnsi="Times" w:cs="Times New Roman"/>
+          <w:szCs w:val="20"/>
+        </w:rPr>
+      </w:pPr>
+    </w:p>
+    <w:p>
+      <w:pPr>
         <w:widowControl w:val="0"/>
         <w:autoSpaceDE w:val="0"/>
         <w:autoSpaceDN w:val="0"/>
@@ -3606,6 +3570,898 @@
           <w:rFonts w:ascii="Times" w:hAnsi="Times" w:cs="Times New Roman"/>
         </w:rPr>
       </w:pPr>
+    </w:p>
+    <w:p>
+      <w:pPr>
+        <w:widowControl w:val="0"/>
+        <w:autoSpaceDE w:val="0"/>
+        <w:autoSpaceDN w:val="0"/>
+        <w:adjustRightInd w:val="0"/>
+        <w:spacing w:after="240"/>
+        <w:rPr>
+          <w:rFonts w:ascii="Times" w:hAnsi="Times" w:cs="Times New Roman"/>
+          <w:sz w:val="20"/>
+        </w:rPr>
+      </w:pPr>
+      <w:r>
+        <w:rPr>
+          <w:rFonts w:ascii="Times" w:hAnsi="Times" w:cs="Times New Roman"/>
+          <w:b/>
+        </w:rPr>
+        <w:t>Deciduous-coniferous tree classification using difference between first and last pulse laser signatures</w:t>
+      </w:r>
+      <w:r>
+        <w:rPr>
+          <w:rFonts w:ascii="Times" w:hAnsi="Times" w:cs="Times New Roman"/>
+        </w:rPr>
+        <w:t xml:space="preserve"> </w:t>
+      </w:r>
+      <w:r>
+        <w:rPr>
+          <w:rFonts w:ascii="Times" w:hAnsi="Times" w:cs="Times New Roman"/>
+          <w:sz w:val="20"/>
+        </w:rPr>
+        <w:t>by Liang et al., Finnish Geodetic Institute, published in IAPRS (2007)</w:t>
+      </w:r>
+    </w:p>
+    <w:p>
+      <w:pPr>
+        <w:pStyle w:val="ListParagraph"/>
+        <w:widowControl w:val="0"/>
+        <w:numPr>
+          <w:ilvl w:val="0"/>
+          <w:numId w:val="16"/>
+        </w:numPr>
+        <w:autoSpaceDE w:val="0"/>
+        <w:autoSpaceDN w:val="0"/>
+        <w:adjustRightInd w:val="0"/>
+        <w:spacing w:after="240"/>
+        <w:rPr>
+          <w:rFonts w:ascii="Times" w:hAnsi="Times" w:cs="Times New Roman"/>
+        </w:rPr>
+      </w:pPr>
+      <w:r>
+        <w:rPr>
+          <w:rFonts w:ascii="Times" w:hAnsi="Times" w:cs="Times New Roman"/>
+        </w:rPr>
+        <w:t xml:space="preserve">Deciduous-coniferous classification method using only </w:t>
+      </w:r>
+      <w:proofErr w:type="gramStart"/>
+      <w:r>
+        <w:rPr>
+          <w:rFonts w:ascii="Times" w:hAnsi="Times" w:cs="Times New Roman"/>
+        </w:rPr>
+        <w:t>laser</w:t>
+      </w:r>
+      <w:proofErr w:type="gramEnd"/>
+      <w:r>
+        <w:rPr>
+          <w:rFonts w:ascii="Times" w:hAnsi="Times" w:cs="Times New Roman"/>
+        </w:rPr>
+        <w:t xml:space="preserve"> scanning data.</w:t>
+      </w:r>
+    </w:p>
+    <w:p>
+      <w:pPr>
+        <w:pStyle w:val="ListParagraph"/>
+        <w:widowControl w:val="0"/>
+        <w:numPr>
+          <w:ilvl w:val="0"/>
+          <w:numId w:val="16"/>
+        </w:numPr>
+        <w:autoSpaceDE w:val="0"/>
+        <w:autoSpaceDN w:val="0"/>
+        <w:adjustRightInd w:val="0"/>
+        <w:spacing w:after="240"/>
+        <w:rPr>
+          <w:rFonts w:ascii="Times" w:hAnsi="Times" w:cs="Times New Roman"/>
+        </w:rPr>
+      </w:pPr>
+      <w:r>
+        <w:rPr>
+          <w:rFonts w:ascii="Times" w:hAnsi="Times" w:cs="Times New Roman"/>
+        </w:rPr>
+        <w:t xml:space="preserve">Leaf-off data collected with a point density of 4-5 </w:t>
+      </w:r>
+      <w:proofErr w:type="gramStart"/>
+      <w:r>
+        <w:rPr>
+          <w:rFonts w:ascii="Times" w:hAnsi="Times" w:cs="Times New Roman"/>
+        </w:rPr>
+        <w:t>pulse</w:t>
+      </w:r>
+      <w:proofErr w:type="gramEnd"/>
+      <w:r>
+        <w:rPr>
+          <w:rFonts w:ascii="Times" w:hAnsi="Times" w:cs="Times New Roman"/>
+        </w:rPr>
+        <w:t xml:space="preserve"> per square meter. (Leaf-off data is commonly collected to get the highest accuracy possible in the DTM.) </w:t>
+      </w:r>
+    </w:p>
+    <w:p>
+      <w:pPr>
+        <w:pStyle w:val="ListParagraph"/>
+        <w:widowControl w:val="0"/>
+        <w:numPr>
+          <w:ilvl w:val="0"/>
+          <w:numId w:val="16"/>
+        </w:numPr>
+        <w:autoSpaceDE w:val="0"/>
+        <w:autoSpaceDN w:val="0"/>
+        <w:adjustRightInd w:val="0"/>
+        <w:spacing w:after="240"/>
+        <w:rPr>
+          <w:rFonts w:ascii="Times" w:hAnsi="Times" w:cs="Times New Roman"/>
+        </w:rPr>
+      </w:pPr>
+      <w:r>
+        <w:rPr>
+          <w:rFonts w:ascii="Times" w:hAnsi="Times" w:cs="Times New Roman"/>
+        </w:rPr>
+        <w:t xml:space="preserve">DTM and DSM both created </w:t>
+      </w:r>
+      <w:r>
+        <w:rPr>
+          <w:rFonts w:ascii="Times" w:hAnsi="Times" w:cs="Times New Roman"/>
+        </w:rPr>
+        <w:t xml:space="preserve">(using last and first/highest returns, respectively) </w:t>
+      </w:r>
+      <w:r>
+        <w:rPr>
+          <w:rFonts w:ascii="Times" w:hAnsi="Times" w:cs="Times New Roman"/>
+        </w:rPr>
+        <w:t xml:space="preserve">using 0.5m grid spacing. CHM created by subtracting DTM from DSM. </w:t>
+      </w:r>
+    </w:p>
+    <w:p>
+      <w:pPr>
+        <w:pStyle w:val="ListParagraph"/>
+        <w:widowControl w:val="0"/>
+        <w:numPr>
+          <w:ilvl w:val="0"/>
+          <w:numId w:val="16"/>
+        </w:numPr>
+        <w:autoSpaceDE w:val="0"/>
+        <w:autoSpaceDN w:val="0"/>
+        <w:adjustRightInd w:val="0"/>
+        <w:spacing w:after="240"/>
+        <w:rPr>
+          <w:rFonts w:ascii="Times" w:hAnsi="Times" w:cs="Times New Roman"/>
+        </w:rPr>
+      </w:pPr>
+      <w:r>
+        <w:rPr>
+          <w:rFonts w:ascii="Times" w:hAnsi="Times" w:cs="Times New Roman"/>
+        </w:rPr>
+        <w:t xml:space="preserve">Treetop detection done similar to </w:t>
+      </w:r>
+      <w:proofErr w:type="spellStart"/>
+      <w:r>
+        <w:rPr>
+          <w:rFonts w:ascii="Times" w:hAnsi="Times" w:cs="Times New Roman"/>
+        </w:rPr>
+        <w:t>Hyyppä</w:t>
+      </w:r>
+      <w:proofErr w:type="spellEnd"/>
+      <w:r>
+        <w:rPr>
+          <w:rFonts w:ascii="Times" w:hAnsi="Times" w:cs="Times New Roman"/>
+        </w:rPr>
+        <w:t xml:space="preserve"> et al (</w:t>
+      </w:r>
+      <w:hyperlink r:id="rId6" w:history="1">
+        <w:r>
+          <w:rPr>
+            <w:rStyle w:val="Hyperlink"/>
+            <w:rFonts w:ascii="Times" w:hAnsi="Times" w:cs="Times New Roman"/>
+          </w:rPr>
+          <w:t>2001</w:t>
+        </w:r>
+      </w:hyperlink>
+      <w:r>
+        <w:rPr>
+          <w:rFonts w:ascii="Times" w:hAnsi="Times" w:cs="Times New Roman"/>
+        </w:rPr>
+        <w:t xml:space="preserve">) </w:t>
+      </w:r>
+      <w:r>
+        <w:rPr>
+          <w:rFonts w:ascii="Times" w:hAnsi="Times" w:cs="Times New Roman"/>
+        </w:rPr>
+        <w:t>–</w:t>
+      </w:r>
+      <w:r>
+        <w:rPr>
+          <w:rFonts w:ascii="Times" w:hAnsi="Times" w:cs="Times New Roman"/>
+        </w:rPr>
+        <w:t xml:space="preserve"> a raster-based approach with 3 steps. </w:t>
+      </w:r>
+    </w:p>
+    <w:p>
+      <w:pPr>
+        <w:pStyle w:val="ListParagraph"/>
+        <w:widowControl w:val="0"/>
+        <w:numPr>
+          <w:ilvl w:val="0"/>
+          <w:numId w:val="17"/>
+        </w:numPr>
+        <w:autoSpaceDE w:val="0"/>
+        <w:autoSpaceDN w:val="0"/>
+        <w:adjustRightInd w:val="0"/>
+        <w:spacing w:after="240"/>
+        <w:rPr>
+          <w:rFonts w:ascii="Times" w:hAnsi="Times" w:cs="Times New Roman"/>
+        </w:rPr>
+      </w:pPr>
+      <w:proofErr w:type="spellStart"/>
+      <w:r>
+        <w:rPr>
+          <w:rFonts w:ascii="Times" w:hAnsi="Times" w:cs="Times New Roman"/>
+        </w:rPr>
+        <w:t>Prefiltering</w:t>
+      </w:r>
+      <w:proofErr w:type="spellEnd"/>
+      <w:r>
+        <w:rPr>
+          <w:rFonts w:ascii="Times" w:hAnsi="Times" w:cs="Times New Roman"/>
+        </w:rPr>
+        <w:t xml:space="preserve"> done with a </w:t>
+      </w:r>
+      <w:proofErr w:type="spellStart"/>
+      <w:r>
+        <w:rPr>
+          <w:rFonts w:ascii="Times" w:hAnsi="Times" w:cs="Times New Roman"/>
+        </w:rPr>
+        <w:t>lowpass</w:t>
+      </w:r>
+      <w:proofErr w:type="spellEnd"/>
+      <w:r>
+        <w:rPr>
+          <w:rFonts w:ascii="Times" w:hAnsi="Times" w:cs="Times New Roman"/>
+        </w:rPr>
+        <w:t xml:space="preserve"> </w:t>
+      </w:r>
+      <w:r>
+        <w:rPr>
+          <w:rFonts w:ascii="Times" w:hAnsi="Times" w:cs="Times New Roman"/>
+        </w:rPr>
+        <w:t>3x3 convolution filter</w:t>
+      </w:r>
+      <w:r>
+        <w:rPr>
+          <w:rFonts w:ascii="Times" w:hAnsi="Times" w:cs="Times New Roman"/>
+        </w:rPr>
+        <w:t xml:space="preserve">. </w:t>
+      </w:r>
+    </w:p>
+    <w:p>
+      <w:pPr>
+        <w:pStyle w:val="ListParagraph"/>
+        <w:widowControl w:val="0"/>
+        <w:numPr>
+          <w:ilvl w:val="0"/>
+          <w:numId w:val="17"/>
+        </w:numPr>
+        <w:autoSpaceDE w:val="0"/>
+        <w:autoSpaceDN w:val="0"/>
+        <w:adjustRightInd w:val="0"/>
+        <w:spacing w:after="240"/>
+        <w:rPr>
+          <w:rFonts w:ascii="Times" w:hAnsi="Times" w:cs="Times New Roman"/>
+        </w:rPr>
+      </w:pPr>
+      <w:r>
+        <w:rPr>
+          <w:rFonts w:ascii="Times" w:hAnsi="Times" w:cs="Times New Roman"/>
+        </w:rPr>
+        <w:t xml:space="preserve">Seed point extraction to find local maxima (defined by </w:t>
+      </w:r>
+      <w:proofErr w:type="spellStart"/>
+      <w:r>
+        <w:rPr>
+          <w:rFonts w:ascii="Times" w:hAnsi="Times" w:cs="Times New Roman"/>
+        </w:rPr>
+        <w:t>Hyyppä</w:t>
+      </w:r>
+      <w:proofErr w:type="spellEnd"/>
+      <w:r>
+        <w:rPr>
+          <w:rFonts w:ascii="Times" w:hAnsi="Times" w:cs="Times New Roman"/>
+        </w:rPr>
+        <w:t xml:space="preserve"> et al. as points where the diffused image has values greater than any of its eight neighbors). Liang used a 5x5 maximum filter. Lower local maxima than 3m were not included. </w:t>
+      </w:r>
+    </w:p>
+    <w:p>
+      <w:pPr>
+        <w:pStyle w:val="ListParagraph"/>
+        <w:widowControl w:val="0"/>
+        <w:numPr>
+          <w:ilvl w:val="0"/>
+          <w:numId w:val="17"/>
+        </w:numPr>
+        <w:autoSpaceDE w:val="0"/>
+        <w:autoSpaceDN w:val="0"/>
+        <w:adjustRightInd w:val="0"/>
+        <w:spacing w:after="240"/>
+        <w:rPr>
+          <w:rFonts w:ascii="Times" w:hAnsi="Times" w:cs="Times New Roman"/>
+        </w:rPr>
+      </w:pPr>
+      <w:r>
+        <w:rPr>
+          <w:rFonts w:ascii="Times" w:hAnsi="Times" w:cs="Times New Roman"/>
+        </w:rPr>
+        <w:t>Seeded region growing.</w:t>
+      </w:r>
+    </w:p>
+    <w:p>
+      <w:pPr>
+        <w:pStyle w:val="ListParagraph"/>
+        <w:widowControl w:val="0"/>
+        <w:numPr>
+          <w:ilvl w:val="0"/>
+          <w:numId w:val="16"/>
+        </w:numPr>
+        <w:autoSpaceDE w:val="0"/>
+        <w:autoSpaceDN w:val="0"/>
+        <w:adjustRightInd w:val="0"/>
+        <w:spacing w:after="240"/>
+        <w:rPr>
+          <w:rFonts w:ascii="Times" w:hAnsi="Times" w:cs="Times New Roman"/>
+        </w:rPr>
+      </w:pPr>
+      <w:r>
+        <w:rPr>
+          <w:rFonts w:ascii="Times" w:hAnsi="Times" w:cs="Times New Roman"/>
+        </w:rPr>
+        <w:t xml:space="preserve">Liang et al. assumed a reduced tree radius, and </w:t>
+      </w:r>
+      <w:r>
+        <w:rPr>
+          <w:rFonts w:ascii="Times" w:hAnsi="Times" w:cs="Times New Roman"/>
+        </w:rPr>
+        <w:t>claims that</w:t>
+      </w:r>
+      <w:r>
+        <w:rPr>
+          <w:rFonts w:ascii="Times" w:hAnsi="Times" w:cs="Times New Roman"/>
+        </w:rPr>
+        <w:t xml:space="preserve"> the difference in first-last pulses </w:t>
+      </w:r>
+      <w:r>
+        <w:rPr>
+          <w:rFonts w:ascii="Times" w:hAnsi="Times" w:cs="Times New Roman"/>
+        </w:rPr>
+        <w:t>within the crown center is</w:t>
+      </w:r>
+      <w:r>
+        <w:rPr>
+          <w:rFonts w:ascii="Times" w:hAnsi="Times" w:cs="Times New Roman"/>
+        </w:rPr>
+        <w:t xml:space="preserve"> a reliable indicator of deciduous vs. coniferous. </w:t>
+      </w:r>
+    </w:p>
+    <w:p>
+      <w:pPr>
+        <w:pStyle w:val="ListParagraph"/>
+        <w:widowControl w:val="0"/>
+        <w:numPr>
+          <w:ilvl w:val="0"/>
+          <w:numId w:val="16"/>
+        </w:numPr>
+        <w:autoSpaceDE w:val="0"/>
+        <w:autoSpaceDN w:val="0"/>
+        <w:adjustRightInd w:val="0"/>
+        <w:spacing w:after="240"/>
+        <w:rPr>
+          <w:rFonts w:ascii="Times" w:hAnsi="Times" w:cs="Times New Roman"/>
+        </w:rPr>
+      </w:pPr>
+      <w:r>
+        <w:rPr>
+          <w:rFonts w:ascii="Times" w:hAnsi="Times" w:cs="Times New Roman"/>
+        </w:rPr>
+        <w:t xml:space="preserve">Species were classified based on the proportion of pixels within the estimated crown area with a significant height difference (deciduous) </w:t>
+      </w:r>
+      <w:proofErr w:type="gramStart"/>
+      <w:r>
+        <w:rPr>
+          <w:rFonts w:ascii="Times" w:hAnsi="Times" w:cs="Times New Roman"/>
+        </w:rPr>
+        <w:t>versus  no</w:t>
+      </w:r>
+      <w:proofErr w:type="gramEnd"/>
+      <w:r>
+        <w:rPr>
+          <w:rFonts w:ascii="Times" w:hAnsi="Times" w:cs="Times New Roman"/>
+        </w:rPr>
+        <w:t xml:space="preserve"> significant difference (coniferous). </w:t>
+      </w:r>
+    </w:p>
+    <w:p>
+      <w:pPr>
+        <w:pStyle w:val="ListParagraph"/>
+        <w:widowControl w:val="0"/>
+        <w:numPr>
+          <w:ilvl w:val="0"/>
+          <w:numId w:val="16"/>
+        </w:numPr>
+        <w:autoSpaceDE w:val="0"/>
+        <w:autoSpaceDN w:val="0"/>
+        <w:adjustRightInd w:val="0"/>
+        <w:spacing w:after="240"/>
+        <w:rPr>
+          <w:rFonts w:ascii="Times" w:hAnsi="Times" w:cs="Times New Roman"/>
+        </w:rPr>
+      </w:pPr>
+      <w:r>
+        <w:rPr>
+          <w:rFonts w:ascii="Times" w:hAnsi="Times" w:cs="Times New Roman"/>
+        </w:rPr>
+        <w:t xml:space="preserve">Reasons for misclassification include: </w:t>
+      </w:r>
+    </w:p>
+    <w:p>
+      <w:pPr>
+        <w:pStyle w:val="ListParagraph"/>
+        <w:widowControl w:val="0"/>
+        <w:numPr>
+          <w:ilvl w:val="1"/>
+          <w:numId w:val="16"/>
+        </w:numPr>
+        <w:autoSpaceDE w:val="0"/>
+        <w:autoSpaceDN w:val="0"/>
+        <w:adjustRightInd w:val="0"/>
+        <w:spacing w:after="240"/>
+        <w:rPr>
+          <w:rFonts w:ascii="Times" w:hAnsi="Times" w:cs="Times New Roman"/>
+        </w:rPr>
+      </w:pPr>
+      <w:r>
+        <w:rPr>
+          <w:rFonts w:ascii="Times" w:hAnsi="Times" w:cs="Times New Roman"/>
+        </w:rPr>
+        <w:t xml:space="preserve">Branch structure – the basic assumption for this method is that for leaf-off conditions, the last pulse would penetrate deciduous tree crowns and reflected from coniferous treetops. </w:t>
+      </w:r>
+      <w:r>
+        <w:rPr>
+          <w:rFonts w:ascii="Times" w:hAnsi="Times" w:cs="Times New Roman"/>
+          <w:i/>
+        </w:rPr>
+        <w:t xml:space="preserve">For deciduous trees, denser crowns reflect last pulses more from upper branches, which </w:t>
+      </w:r>
+      <w:proofErr w:type="gramStart"/>
+      <w:r>
+        <w:rPr>
+          <w:rFonts w:ascii="Times" w:hAnsi="Times" w:cs="Times New Roman"/>
+          <w:i/>
+        </w:rPr>
+        <w:t>reduces</w:t>
+      </w:r>
+      <w:proofErr w:type="gramEnd"/>
+      <w:r>
+        <w:rPr>
+          <w:rFonts w:ascii="Times" w:hAnsi="Times" w:cs="Times New Roman"/>
+          <w:i/>
+        </w:rPr>
+        <w:t xml:space="preserve"> the first-last pulse difference and leads to misclassification. </w:t>
+      </w:r>
+    </w:p>
+    <w:p>
+      <w:pPr>
+        <w:pStyle w:val="ListParagraph"/>
+        <w:widowControl w:val="0"/>
+        <w:autoSpaceDE w:val="0"/>
+        <w:autoSpaceDN w:val="0"/>
+        <w:adjustRightInd w:val="0"/>
+        <w:spacing w:after="240"/>
+        <w:rPr>
+          <w:rFonts w:ascii="Times" w:hAnsi="Times" w:cs="Times New Roman"/>
+        </w:rPr>
+      </w:pPr>
+      <w:bookmarkStart w:id="0" w:name="_GoBack"/>
+      <w:bookmarkEnd w:id="0"/>
+    </w:p>
+    <w:p>
+      <w:pPr>
+        <w:widowControl w:val="0"/>
+        <w:autoSpaceDE w:val="0"/>
+        <w:autoSpaceDN w:val="0"/>
+        <w:adjustRightInd w:val="0"/>
+        <w:spacing w:after="240"/>
+        <w:rPr>
+          <w:rFonts w:ascii="Times" w:hAnsi="Times" w:cs="Times New Roman"/>
+        </w:rPr>
+      </w:pPr>
+    </w:p>
+    <w:p>
+      <w:pPr>
+        <w:widowControl w:val="0"/>
+        <w:autoSpaceDE w:val="0"/>
+        <w:autoSpaceDN w:val="0"/>
+        <w:adjustRightInd w:val="0"/>
+        <w:spacing w:after="240"/>
+        <w:rPr>
+          <w:rFonts w:ascii="Times" w:hAnsi="Times" w:cs="Times New Roman"/>
+        </w:rPr>
+      </w:pPr>
+    </w:p>
+    <w:p>
+      <w:pPr>
+        <w:widowControl w:val="0"/>
+        <w:autoSpaceDE w:val="0"/>
+        <w:autoSpaceDN w:val="0"/>
+        <w:adjustRightInd w:val="0"/>
+        <w:spacing w:after="240"/>
+        <w:rPr>
+          <w:rFonts w:ascii="Times" w:hAnsi="Times" w:cs="Times New Roman"/>
+        </w:rPr>
+      </w:pPr>
+    </w:p>
+    <w:p>
+      <w:pPr>
+        <w:widowControl w:val="0"/>
+        <w:autoSpaceDE w:val="0"/>
+        <w:autoSpaceDN w:val="0"/>
+        <w:adjustRightInd w:val="0"/>
+        <w:spacing w:after="240"/>
+        <w:rPr>
+          <w:rFonts w:ascii="Times" w:hAnsi="Times" w:cs="Times New Roman"/>
+          <w:b/>
+          <w:sz w:val="32"/>
+        </w:rPr>
+      </w:pPr>
+      <w:r>
+        <w:rPr>
+          <w:rFonts w:ascii="Times" w:hAnsi="Times" w:cs="Times New Roman"/>
+          <w:b/>
+          <w:sz w:val="32"/>
+        </w:rPr>
+        <w:t xml:space="preserve">To read: </w:t>
+      </w:r>
+    </w:p>
+    <w:p>
+      <w:pPr>
+        <w:widowControl w:val="0"/>
+        <w:autoSpaceDE w:val="0"/>
+        <w:autoSpaceDN w:val="0"/>
+        <w:adjustRightInd w:val="0"/>
+        <w:spacing w:after="240"/>
+        <w:rPr>
+          <w:rFonts w:ascii="Times" w:hAnsi="Times" w:cs="Times New Roman"/>
+        </w:rPr>
+      </w:pPr>
+      <w:proofErr w:type="spellStart"/>
+      <w:r>
+        <w:rPr>
+          <w:rFonts w:ascii="Times" w:hAnsi="Times" w:cs="Times New Roman"/>
+        </w:rPr>
+        <w:t>Rahman</w:t>
+      </w:r>
+      <w:proofErr w:type="spellEnd"/>
+      <w:r>
+        <w:rPr>
+          <w:rFonts w:ascii="Times" w:hAnsi="Times" w:cs="Times New Roman"/>
+        </w:rPr>
+        <w:t xml:space="preserve"> and </w:t>
+      </w:r>
+      <w:proofErr w:type="spellStart"/>
+      <w:r>
+        <w:rPr>
+          <w:rFonts w:ascii="Times" w:hAnsi="Times" w:cs="Times New Roman"/>
+        </w:rPr>
+        <w:t>Gorte</w:t>
+      </w:r>
+      <w:proofErr w:type="spellEnd"/>
+      <w:r>
+        <w:rPr>
+          <w:rFonts w:ascii="Times" w:hAnsi="Times" w:cs="Times New Roman"/>
+        </w:rPr>
+        <w:t xml:space="preserve"> (2009)</w:t>
+      </w:r>
+    </w:p>
+    <w:p>
+      <w:pPr>
+        <w:widowControl w:val="0"/>
+        <w:autoSpaceDE w:val="0"/>
+        <w:autoSpaceDN w:val="0"/>
+        <w:adjustRightInd w:val="0"/>
+        <w:spacing w:after="240"/>
+        <w:rPr>
+          <w:rFonts w:ascii="Times" w:hAnsi="Times" w:cs="Times New Roman"/>
+        </w:rPr>
+      </w:pPr>
+      <w:r>
+        <w:rPr>
+          <w:rFonts w:ascii="Times" w:hAnsi="Times" w:cs="Times New Roman"/>
+        </w:rPr>
+        <w:t xml:space="preserve">Li et al. (2012), </w:t>
+      </w:r>
+      <w:proofErr w:type="spellStart"/>
+      <w:r>
+        <w:rPr>
+          <w:rFonts w:ascii="Times" w:hAnsi="Times" w:cs="Times New Roman"/>
+        </w:rPr>
+        <w:t>Ferraz</w:t>
+      </w:r>
+      <w:proofErr w:type="spellEnd"/>
+      <w:r>
+        <w:rPr>
+          <w:rFonts w:ascii="Times" w:hAnsi="Times" w:cs="Times New Roman"/>
+        </w:rPr>
+        <w:t xml:space="preserve"> et al. (2012)</w:t>
+      </w:r>
+    </w:p>
+    <w:p>
+      <w:pPr>
+        <w:widowControl w:val="0"/>
+        <w:autoSpaceDE w:val="0"/>
+        <w:autoSpaceDN w:val="0"/>
+        <w:adjustRightInd w:val="0"/>
+        <w:spacing w:after="240"/>
+        <w:rPr>
+          <w:rFonts w:ascii="Times" w:hAnsi="Times" w:cs="Times New Roman"/>
+        </w:rPr>
+      </w:pPr>
+      <w:proofErr w:type="spellStart"/>
+      <w:r>
+        <w:rPr>
+          <w:rFonts w:ascii="Times" w:hAnsi="Times" w:cs="Times New Roman"/>
+        </w:rPr>
+        <w:t>Parkan</w:t>
+      </w:r>
+      <w:proofErr w:type="spellEnd"/>
+      <w:r>
+        <w:rPr>
+          <w:rFonts w:ascii="Times" w:hAnsi="Times" w:cs="Times New Roman"/>
+        </w:rPr>
+        <w:t xml:space="preserve"> (2015) </w:t>
+      </w:r>
+    </w:p>
+    <w:p>
+      <w:pPr>
+        <w:rPr>
+          <w:rFonts w:ascii="Times" w:hAnsi="Times" w:cs="Times New Roman"/>
+        </w:rPr>
+      </w:pPr>
+      <w:r>
+        <w:rPr>
+          <w:rFonts w:ascii="Times" w:hAnsi="Times" w:cs="Times New Roman"/>
+        </w:rPr>
+        <w:t xml:space="preserve">Transferrable approach: </w:t>
+      </w:r>
+      <w:r>
+        <w:rPr>
+          <w:rFonts w:ascii="Times" w:hAnsi="Times" w:cs="Times New Roman"/>
+        </w:rPr>
+        <w:t>Wulder</w:t>
+      </w:r>
+      <w:proofErr w:type="gramStart"/>
+      <w:r>
+        <w:rPr>
+          <w:rFonts w:ascii="Times" w:hAnsi="Times" w:cs="Times New Roman"/>
+        </w:rPr>
+        <w:t>,M.A</w:t>
+      </w:r>
+      <w:proofErr w:type="gramEnd"/>
+      <w:r>
+        <w:rPr>
+          <w:rFonts w:ascii="Times" w:hAnsi="Times" w:cs="Times New Roman"/>
+        </w:rPr>
+        <w:t xml:space="preserve">.;Coops,N.C.;Hudak,A.T.;Morsdorf,F.;Nelson,R.;Newnham,G.;Vastaranta,M. Status and prospects for LiDAR remote sensing of forested ecosystems. </w:t>
+      </w:r>
+      <w:proofErr w:type="gramStart"/>
+      <w:r>
+        <w:rPr>
+          <w:rFonts w:ascii="Times" w:hAnsi="Times" w:cs="Times New Roman"/>
+        </w:rPr>
+        <w:t>Can. J. Remote Sens. 2013, 39, S1–S5.</w:t>
+      </w:r>
+      <w:proofErr w:type="gramEnd"/>
+    </w:p>
+    <w:p>
+      <w:pPr>
+        <w:widowControl w:val="0"/>
+        <w:autoSpaceDE w:val="0"/>
+        <w:autoSpaceDN w:val="0"/>
+        <w:adjustRightInd w:val="0"/>
+        <w:spacing w:after="240"/>
+        <w:rPr>
+          <w:rFonts w:ascii="Times" w:hAnsi="Times" w:cs="Times New Roman"/>
+        </w:rPr>
+      </w:pPr>
+    </w:p>
+    <w:p>
+      <w:pPr>
+        <w:widowControl w:val="0"/>
+        <w:autoSpaceDE w:val="0"/>
+        <w:autoSpaceDN w:val="0"/>
+        <w:adjustRightInd w:val="0"/>
+        <w:spacing w:after="240"/>
+        <w:rPr>
+          <w:rFonts w:ascii="Times" w:hAnsi="Times" w:cs="Times New Roman"/>
+        </w:rPr>
+      </w:pPr>
+    </w:p>
+    <w:p>
+      <w:pPr>
+        <w:widowControl w:val="0"/>
+        <w:autoSpaceDE w:val="0"/>
+        <w:autoSpaceDN w:val="0"/>
+        <w:adjustRightInd w:val="0"/>
+        <w:spacing w:after="240"/>
+        <w:rPr>
+          <w:rFonts w:ascii="Times" w:hAnsi="Times" w:cs="Times New Roman"/>
+          <w:b/>
+        </w:rPr>
+      </w:pPr>
+      <w:r>
+        <w:rPr>
+          <w:rFonts w:ascii="Times" w:hAnsi="Times" w:cs="Times New Roman"/>
+          <w:b/>
+        </w:rPr>
+        <w:t xml:space="preserve">Explaining the big picture to people who aren’t familiar with the field of remote sensing: </w:t>
+      </w:r>
+    </w:p>
+    <w:p>
+      <w:pPr>
+        <w:widowControl w:val="0"/>
+        <w:autoSpaceDE w:val="0"/>
+        <w:autoSpaceDN w:val="0"/>
+        <w:adjustRightInd w:val="0"/>
+        <w:spacing w:after="240"/>
+        <w:rPr>
+          <w:rFonts w:ascii="Times" w:hAnsi="Times" w:cs="Times New Roman"/>
+        </w:rPr>
+      </w:pPr>
+      <w:r>
+        <w:rPr>
+          <w:rFonts w:ascii="Times" w:hAnsi="Times" w:cs="Times New Roman"/>
+        </w:rPr>
+        <w:t>Light detection and ranging (</w:t>
+      </w:r>
+      <w:proofErr w:type="spellStart"/>
+      <w:r>
+        <w:rPr>
+          <w:rFonts w:ascii="Times" w:hAnsi="Times" w:cs="Times New Roman"/>
+        </w:rPr>
+        <w:t>lidar</w:t>
+      </w:r>
+      <w:proofErr w:type="spellEnd"/>
+      <w:r>
+        <w:rPr>
+          <w:rFonts w:ascii="Times" w:hAnsi="Times" w:cs="Times New Roman"/>
+        </w:rPr>
+        <w:t xml:space="preserve">) is an </w:t>
+      </w:r>
+      <w:r>
+        <w:rPr>
+          <w:rFonts w:ascii="Times" w:hAnsi="Times" w:cs="Times New Roman"/>
+        </w:rPr>
+        <w:t>active remote sensing technology</w:t>
+      </w:r>
+      <w:r>
+        <w:rPr>
+          <w:rFonts w:ascii="Times" w:hAnsi="Times" w:cs="Times New Roman"/>
+        </w:rPr>
+        <w:t>.</w:t>
+      </w:r>
+      <w:r>
+        <w:rPr>
+          <w:rFonts w:ascii="Times" w:hAnsi="Times" w:cs="Times New Roman"/>
+        </w:rPr>
+        <w:t xml:space="preserve"> It differs from passive systems (such as multispectral cameras that measure incoming light origination outside of the system) because it sends out pulses of laser light.</w:t>
+      </w:r>
+      <w:r>
+        <w:rPr>
+          <w:rFonts w:ascii="Times" w:hAnsi="Times" w:cs="Times New Roman"/>
+        </w:rPr>
+        <w:t xml:space="preserve"> By measuring the time it takes each pulse to return after interacting with and reflecting off of </w:t>
+      </w:r>
+      <w:r>
+        <w:rPr>
+          <w:rFonts w:ascii="Times" w:hAnsi="Times" w:cs="Times New Roman"/>
+        </w:rPr>
+        <w:t>objects in its path</w:t>
+      </w:r>
+      <w:r>
+        <w:rPr>
+          <w:rFonts w:ascii="Times" w:hAnsi="Times" w:cs="Times New Roman"/>
+        </w:rPr>
+        <w:t xml:space="preserve">, the range or distance to an object </w:t>
+      </w:r>
+      <w:r>
+        <w:rPr>
+          <w:rFonts w:ascii="Times" w:hAnsi="Times" w:cs="Times New Roman"/>
+        </w:rPr>
+        <w:t>can be calculated. This generates three-dimensional data with high resolution and accuracy. (Li et al., 2012)</w:t>
+      </w:r>
+    </w:p>
+    <w:p>
+      <w:pPr>
+        <w:widowControl w:val="0"/>
+        <w:autoSpaceDE w:val="0"/>
+        <w:autoSpaceDN w:val="0"/>
+        <w:adjustRightInd w:val="0"/>
+        <w:spacing w:after="240"/>
+        <w:rPr>
+          <w:rFonts w:ascii="Times" w:hAnsi="Times" w:cs="Times New Roman"/>
+        </w:rPr>
+      </w:pPr>
+      <w:proofErr w:type="spellStart"/>
+      <w:r>
+        <w:rPr>
+          <w:rFonts w:ascii="Times" w:hAnsi="Times" w:cs="Times New Roman"/>
+        </w:rPr>
+        <w:t>Lidar</w:t>
+      </w:r>
+      <w:proofErr w:type="spellEnd"/>
+      <w:r>
+        <w:rPr>
+          <w:rFonts w:ascii="Times" w:hAnsi="Times" w:cs="Times New Roman"/>
+        </w:rPr>
+        <w:t xml:space="preserve"> technology is used for a variety of applications. </w:t>
+      </w:r>
+    </w:p>
+    <w:p>
+      <w:pPr>
+        <w:widowControl w:val="0"/>
+        <w:autoSpaceDE w:val="0"/>
+        <w:autoSpaceDN w:val="0"/>
+        <w:adjustRightInd w:val="0"/>
+        <w:spacing w:after="240"/>
+        <w:rPr>
+          <w:rFonts w:ascii="Times" w:hAnsi="Times" w:cs="Times New Roman"/>
+        </w:rPr>
+      </w:pPr>
+      <w:r>
+        <w:rPr>
+          <w:rFonts w:ascii="Times" w:hAnsi="Times" w:cs="Times New Roman"/>
+        </w:rPr>
+        <w:t xml:space="preserve">In remote sensing, </w:t>
+      </w:r>
+      <w:proofErr w:type="spellStart"/>
+      <w:r>
+        <w:rPr>
+          <w:rFonts w:ascii="Times" w:hAnsi="Times" w:cs="Times New Roman"/>
+        </w:rPr>
+        <w:t>lidar</w:t>
+      </w:r>
+      <w:proofErr w:type="spellEnd"/>
+      <w:r>
+        <w:rPr>
+          <w:rFonts w:ascii="Times" w:hAnsi="Times" w:cs="Times New Roman"/>
+        </w:rPr>
+        <w:t xml:space="preserve"> systems are commonly integrated into aircrafts to form airborne laser scanning (ALS) systems. From ALS data, widespread imaging of forests is enabled. </w:t>
+      </w:r>
+    </w:p>
+    <w:p>
+      <w:pPr>
+        <w:widowControl w:val="0"/>
+        <w:autoSpaceDE w:val="0"/>
+        <w:autoSpaceDN w:val="0"/>
+        <w:adjustRightInd w:val="0"/>
+        <w:spacing w:after="240"/>
+        <w:rPr>
+          <w:rFonts w:ascii="Times" w:hAnsi="Times" w:cs="Times New Roman"/>
+        </w:rPr>
+      </w:pPr>
+      <w:r>
+        <w:rPr>
+          <w:rFonts w:ascii="Times" w:hAnsi="Times" w:cs="Times New Roman"/>
+        </w:rPr>
+        <w:t xml:space="preserve">Forest inventorying is traditionally done manually using instruments on the ground, or by a form of visual inspection using aerial photography. Segmenting individual trees and deriving structural measurements for them is </w:t>
+      </w:r>
+      <w:proofErr w:type="spellStart"/>
+      <w:proofErr w:type="gramStart"/>
+      <w:r>
+        <w:rPr>
+          <w:rFonts w:ascii="Times" w:hAnsi="Times" w:cs="Times New Roman"/>
+        </w:rPr>
+        <w:t>io</w:t>
+      </w:r>
+      <w:proofErr w:type="spellEnd"/>
+      <w:proofErr w:type="gramEnd"/>
     </w:p>
     <w:sectPr>
       <w:pgSz w:w="11900" w:h="16840"/>
@@ -4185,6 +5041,208 @@
     </w:lvl>
   </w:abstractNum>
   <w:abstractNum w:abstractNumId="5">
+    <w:nsid w:val="29780B9D"/>
+    <w:multiLevelType w:val="hybridMultilevel"/>
+    <w:tmpl w:val="C2885EA2"/>
+    <w:lvl w:ilvl="0" w:tplc="04090001">
+      <w:start w:val="1"/>
+      <w:numFmt w:val="bullet"/>
+      <w:lvlText w:val=""/>
+      <w:lvlJc w:val="left"/>
+      <w:pPr>
+        <w:ind w:left="720" w:hanging="360"/>
+      </w:pPr>
+      <w:rPr>
+        <w:rFonts w:ascii="Symbol" w:hAnsi="Symbol" w:hint="default"/>
+      </w:rPr>
+    </w:lvl>
+    <w:lvl w:ilvl="1" w:tplc="04090001">
+      <w:start w:val="1"/>
+      <w:numFmt w:val="bullet"/>
+      <w:lvlText w:val=""/>
+      <w:lvlJc w:val="left"/>
+      <w:pPr>
+        <w:ind w:left="1440" w:hanging="360"/>
+      </w:pPr>
+      <w:rPr>
+        <w:rFonts w:ascii="Symbol" w:hAnsi="Symbol" w:hint="default"/>
+      </w:rPr>
+    </w:lvl>
+    <w:lvl w:ilvl="2" w:tplc="04090005" w:tentative="1">
+      <w:start w:val="1"/>
+      <w:numFmt w:val="bullet"/>
+      <w:lvlText w:val=""/>
+      <w:lvlJc w:val="left"/>
+      <w:pPr>
+        <w:ind w:left="2160" w:hanging="360"/>
+      </w:pPr>
+      <w:rPr>
+        <w:rFonts w:ascii="Wingdings" w:hAnsi="Wingdings" w:hint="default"/>
+      </w:rPr>
+    </w:lvl>
+    <w:lvl w:ilvl="3" w:tplc="04090001" w:tentative="1">
+      <w:start w:val="1"/>
+      <w:numFmt w:val="bullet"/>
+      <w:lvlText w:val=""/>
+      <w:lvlJc w:val="left"/>
+      <w:pPr>
+        <w:ind w:left="2880" w:hanging="360"/>
+      </w:pPr>
+      <w:rPr>
+        <w:rFonts w:ascii="Symbol" w:hAnsi="Symbol" w:hint="default"/>
+      </w:rPr>
+    </w:lvl>
+    <w:lvl w:ilvl="4" w:tplc="04090003" w:tentative="1">
+      <w:start w:val="1"/>
+      <w:numFmt w:val="bullet"/>
+      <w:lvlText w:val="o"/>
+      <w:lvlJc w:val="left"/>
+      <w:pPr>
+        <w:ind w:left="3600" w:hanging="360"/>
+      </w:pPr>
+      <w:rPr>
+        <w:rFonts w:ascii="Courier New" w:hAnsi="Courier New" w:hint="default"/>
+      </w:rPr>
+    </w:lvl>
+    <w:lvl w:ilvl="5" w:tplc="04090005" w:tentative="1">
+      <w:start w:val="1"/>
+      <w:numFmt w:val="bullet"/>
+      <w:lvlText w:val=""/>
+      <w:lvlJc w:val="left"/>
+      <w:pPr>
+        <w:ind w:left="4320" w:hanging="360"/>
+      </w:pPr>
+      <w:rPr>
+        <w:rFonts w:ascii="Wingdings" w:hAnsi="Wingdings" w:hint="default"/>
+      </w:rPr>
+    </w:lvl>
+    <w:lvl w:ilvl="6" w:tplc="04090001" w:tentative="1">
+      <w:start w:val="1"/>
+      <w:numFmt w:val="bullet"/>
+      <w:lvlText w:val=""/>
+      <w:lvlJc w:val="left"/>
+      <w:pPr>
+        <w:ind w:left="5040" w:hanging="360"/>
+      </w:pPr>
+      <w:rPr>
+        <w:rFonts w:ascii="Symbol" w:hAnsi="Symbol" w:hint="default"/>
+      </w:rPr>
+    </w:lvl>
+    <w:lvl w:ilvl="7" w:tplc="04090003" w:tentative="1">
+      <w:start w:val="1"/>
+      <w:numFmt w:val="bullet"/>
+      <w:lvlText w:val="o"/>
+      <w:lvlJc w:val="left"/>
+      <w:pPr>
+        <w:ind w:left="5760" w:hanging="360"/>
+      </w:pPr>
+      <w:rPr>
+        <w:rFonts w:ascii="Courier New" w:hAnsi="Courier New" w:hint="default"/>
+      </w:rPr>
+    </w:lvl>
+    <w:lvl w:ilvl="8" w:tplc="04090005" w:tentative="1">
+      <w:start w:val="1"/>
+      <w:numFmt w:val="bullet"/>
+      <w:lvlText w:val=""/>
+      <w:lvlJc w:val="left"/>
+      <w:pPr>
+        <w:ind w:left="6480" w:hanging="360"/>
+      </w:pPr>
+      <w:rPr>
+        <w:rFonts w:ascii="Wingdings" w:hAnsi="Wingdings" w:hint="default"/>
+      </w:rPr>
+    </w:lvl>
+  </w:abstractNum>
+  <w:abstractNum w:abstractNumId="6">
+    <w:nsid w:val="361F001A"/>
+    <w:multiLevelType w:val="hybridMultilevel"/>
+    <w:tmpl w:val="A83EF8C0"/>
+    <w:lvl w:ilvl="0" w:tplc="4BFC93C6">
+      <w:start w:val="1"/>
+      <w:numFmt w:val="decimal"/>
+      <w:lvlText w:val="%1."/>
+      <w:lvlJc w:val="left"/>
+      <w:pPr>
+        <w:ind w:left="1800" w:hanging="360"/>
+      </w:pPr>
+      <w:rPr>
+        <w:rFonts w:hint="default"/>
+      </w:rPr>
+    </w:lvl>
+    <w:lvl w:ilvl="1" w:tplc="04090019" w:tentative="1">
+      <w:start w:val="1"/>
+      <w:numFmt w:val="lowerLetter"/>
+      <w:lvlText w:val="%2."/>
+      <w:lvlJc w:val="left"/>
+      <w:pPr>
+        <w:ind w:left="2520" w:hanging="360"/>
+      </w:pPr>
+    </w:lvl>
+    <w:lvl w:ilvl="2" w:tplc="0409001B" w:tentative="1">
+      <w:start w:val="1"/>
+      <w:numFmt w:val="lowerRoman"/>
+      <w:lvlText w:val="%3."/>
+      <w:lvlJc w:val="right"/>
+      <w:pPr>
+        <w:ind w:left="3240" w:hanging="180"/>
+      </w:pPr>
+    </w:lvl>
+    <w:lvl w:ilvl="3" w:tplc="0409000F" w:tentative="1">
+      <w:start w:val="1"/>
+      <w:numFmt w:val="decimal"/>
+      <w:lvlText w:val="%4."/>
+      <w:lvlJc w:val="left"/>
+      <w:pPr>
+        <w:ind w:left="3960" w:hanging="360"/>
+      </w:pPr>
+    </w:lvl>
+    <w:lvl w:ilvl="4" w:tplc="04090019" w:tentative="1">
+      <w:start w:val="1"/>
+      <w:numFmt w:val="lowerLetter"/>
+      <w:lvlText w:val="%5."/>
+      <w:lvlJc w:val="left"/>
+      <w:pPr>
+        <w:ind w:left="4680" w:hanging="360"/>
+      </w:pPr>
+    </w:lvl>
+    <w:lvl w:ilvl="5" w:tplc="0409001B" w:tentative="1">
+      <w:start w:val="1"/>
+      <w:numFmt w:val="lowerRoman"/>
+      <w:lvlText w:val="%6."/>
+      <w:lvlJc w:val="right"/>
+      <w:pPr>
+        <w:ind w:left="5400" w:hanging="180"/>
+      </w:pPr>
+    </w:lvl>
+    <w:lvl w:ilvl="6" w:tplc="0409000F" w:tentative="1">
+      <w:start w:val="1"/>
+      <w:numFmt w:val="decimal"/>
+      <w:lvlText w:val="%7."/>
+      <w:lvlJc w:val="left"/>
+      <w:pPr>
+        <w:ind w:left="6120" w:hanging="360"/>
+      </w:pPr>
+    </w:lvl>
+    <w:lvl w:ilvl="7" w:tplc="04090019" w:tentative="1">
+      <w:start w:val="1"/>
+      <w:numFmt w:val="lowerLetter"/>
+      <w:lvlText w:val="%8."/>
+      <w:lvlJc w:val="left"/>
+      <w:pPr>
+        <w:ind w:left="6840" w:hanging="360"/>
+      </w:pPr>
+    </w:lvl>
+    <w:lvl w:ilvl="8" w:tplc="0409001B" w:tentative="1">
+      <w:start w:val="1"/>
+      <w:numFmt w:val="lowerRoman"/>
+      <w:lvlText w:val="%9."/>
+      <w:lvlJc w:val="right"/>
+      <w:pPr>
+        <w:ind w:left="7560" w:hanging="180"/>
+      </w:pPr>
+    </w:lvl>
+  </w:abstractNum>
+  <w:abstractNum w:abstractNumId="7">
     <w:nsid w:val="3773692F"/>
     <w:multiLevelType w:val="hybridMultilevel"/>
     <w:tmpl w:val="EB3297AA"/>
@@ -4297,7 +5355,7 @@
       </w:rPr>
     </w:lvl>
   </w:abstractNum>
-  <w:abstractNum w:abstractNumId="6">
+  <w:abstractNum w:abstractNumId="8">
     <w:nsid w:val="37AC0B75"/>
     <w:multiLevelType w:val="hybridMultilevel"/>
     <w:tmpl w:val="E8023422"/>
@@ -4410,7 +5468,7 @@
       </w:rPr>
     </w:lvl>
   </w:abstractNum>
-  <w:abstractNum w:abstractNumId="7">
+  <w:abstractNum w:abstractNumId="9">
     <w:nsid w:val="3B311582"/>
     <w:multiLevelType w:val="hybridMultilevel"/>
     <w:tmpl w:val="BF84D28C"/>
@@ -4523,7 +5581,7 @@
       </w:rPr>
     </w:lvl>
   </w:abstractNum>
-  <w:abstractNum w:abstractNumId="8">
+  <w:abstractNum w:abstractNumId="10">
     <w:nsid w:val="40983D2E"/>
     <w:multiLevelType w:val="hybridMultilevel"/>
     <w:tmpl w:val="5C98B9DC"/>
@@ -4636,7 +5694,7 @@
       </w:rPr>
     </w:lvl>
   </w:abstractNum>
-  <w:abstractNum w:abstractNumId="9">
+  <w:abstractNum w:abstractNumId="11">
     <w:nsid w:val="413C590D"/>
     <w:multiLevelType w:val="hybridMultilevel"/>
     <w:tmpl w:val="2E3E76E6"/>
@@ -4749,7 +5807,120 @@
       </w:rPr>
     </w:lvl>
   </w:abstractNum>
-  <w:abstractNum w:abstractNumId="10">
+  <w:abstractNum w:abstractNumId="12">
+    <w:nsid w:val="4672483E"/>
+    <w:multiLevelType w:val="hybridMultilevel"/>
+    <w:tmpl w:val="618C8B70"/>
+    <w:lvl w:ilvl="0" w:tplc="04090001">
+      <w:start w:val="1"/>
+      <w:numFmt w:val="bullet"/>
+      <w:lvlText w:val=""/>
+      <w:lvlJc w:val="left"/>
+      <w:pPr>
+        <w:ind w:left="720" w:hanging="360"/>
+      </w:pPr>
+      <w:rPr>
+        <w:rFonts w:ascii="Symbol" w:hAnsi="Symbol" w:hint="default"/>
+      </w:rPr>
+    </w:lvl>
+    <w:lvl w:ilvl="1" w:tplc="04090003" w:tentative="1">
+      <w:start w:val="1"/>
+      <w:numFmt w:val="bullet"/>
+      <w:lvlText w:val="o"/>
+      <w:lvlJc w:val="left"/>
+      <w:pPr>
+        <w:ind w:left="1440" w:hanging="360"/>
+      </w:pPr>
+      <w:rPr>
+        <w:rFonts w:ascii="Courier New" w:hAnsi="Courier New" w:hint="default"/>
+      </w:rPr>
+    </w:lvl>
+    <w:lvl w:ilvl="2" w:tplc="04090005" w:tentative="1">
+      <w:start w:val="1"/>
+      <w:numFmt w:val="bullet"/>
+      <w:lvlText w:val=""/>
+      <w:lvlJc w:val="left"/>
+      <w:pPr>
+        <w:ind w:left="2160" w:hanging="360"/>
+      </w:pPr>
+      <w:rPr>
+        <w:rFonts w:ascii="Wingdings" w:hAnsi="Wingdings" w:hint="default"/>
+      </w:rPr>
+    </w:lvl>
+    <w:lvl w:ilvl="3" w:tplc="04090001" w:tentative="1">
+      <w:start w:val="1"/>
+      <w:numFmt w:val="bullet"/>
+      <w:lvlText w:val=""/>
+      <w:lvlJc w:val="left"/>
+      <w:pPr>
+        <w:ind w:left="2880" w:hanging="360"/>
+      </w:pPr>
+      <w:rPr>
+        <w:rFonts w:ascii="Symbol" w:hAnsi="Symbol" w:hint="default"/>
+      </w:rPr>
+    </w:lvl>
+    <w:lvl w:ilvl="4" w:tplc="04090003" w:tentative="1">
+      <w:start w:val="1"/>
+      <w:numFmt w:val="bullet"/>
+      <w:lvlText w:val="o"/>
+      <w:lvlJc w:val="left"/>
+      <w:pPr>
+        <w:ind w:left="3600" w:hanging="360"/>
+      </w:pPr>
+      <w:rPr>
+        <w:rFonts w:ascii="Courier New" w:hAnsi="Courier New" w:hint="default"/>
+      </w:rPr>
+    </w:lvl>
+    <w:lvl w:ilvl="5" w:tplc="04090005" w:tentative="1">
+      <w:start w:val="1"/>
+      <w:numFmt w:val="bullet"/>
+      <w:lvlText w:val=""/>
+      <w:lvlJc w:val="left"/>
+      <w:pPr>
+        <w:ind w:left="4320" w:hanging="360"/>
+      </w:pPr>
+      <w:rPr>
+        <w:rFonts w:ascii="Wingdings" w:hAnsi="Wingdings" w:hint="default"/>
+      </w:rPr>
+    </w:lvl>
+    <w:lvl w:ilvl="6" w:tplc="04090001" w:tentative="1">
+      <w:start w:val="1"/>
+      <w:numFmt w:val="bullet"/>
+      <w:lvlText w:val=""/>
+      <w:lvlJc w:val="left"/>
+      <w:pPr>
+        <w:ind w:left="5040" w:hanging="360"/>
+      </w:pPr>
+      <w:rPr>
+        <w:rFonts w:ascii="Symbol" w:hAnsi="Symbol" w:hint="default"/>
+      </w:rPr>
+    </w:lvl>
+    <w:lvl w:ilvl="7" w:tplc="04090003" w:tentative="1">
+      <w:start w:val="1"/>
+      <w:numFmt w:val="bullet"/>
+      <w:lvlText w:val="o"/>
+      <w:lvlJc w:val="left"/>
+      <w:pPr>
+        <w:ind w:left="5760" w:hanging="360"/>
+      </w:pPr>
+      <w:rPr>
+        <w:rFonts w:ascii="Courier New" w:hAnsi="Courier New" w:hint="default"/>
+      </w:rPr>
+    </w:lvl>
+    <w:lvl w:ilvl="8" w:tplc="04090005" w:tentative="1">
+      <w:start w:val="1"/>
+      <w:numFmt w:val="bullet"/>
+      <w:lvlText w:val=""/>
+      <w:lvlJc w:val="left"/>
+      <w:pPr>
+        <w:ind w:left="6480" w:hanging="360"/>
+      </w:pPr>
+      <w:rPr>
+        <w:rFonts w:ascii="Wingdings" w:hAnsi="Wingdings" w:hint="default"/>
+      </w:rPr>
+    </w:lvl>
+  </w:abstractNum>
+  <w:abstractNum w:abstractNumId="13">
     <w:nsid w:val="4A4B6F64"/>
     <w:multiLevelType w:val="hybridMultilevel"/>
     <w:tmpl w:val="2C8EA2B0"/>
@@ -4862,7 +6033,120 @@
       </w:rPr>
     </w:lvl>
   </w:abstractNum>
-  <w:abstractNum w:abstractNumId="11">
+  <w:abstractNum w:abstractNumId="14">
+    <w:nsid w:val="6FF37DDA"/>
+    <w:multiLevelType w:val="hybridMultilevel"/>
+    <w:tmpl w:val="BBC4C5CE"/>
+    <w:lvl w:ilvl="0" w:tplc="04090001">
+      <w:start w:val="1"/>
+      <w:numFmt w:val="bullet"/>
+      <w:lvlText w:val=""/>
+      <w:lvlJc w:val="left"/>
+      <w:pPr>
+        <w:ind w:left="720" w:hanging="360"/>
+      </w:pPr>
+      <w:rPr>
+        <w:rFonts w:ascii="Symbol" w:hAnsi="Symbol" w:hint="default"/>
+      </w:rPr>
+    </w:lvl>
+    <w:lvl w:ilvl="1" w:tplc="04090003" w:tentative="1">
+      <w:start w:val="1"/>
+      <w:numFmt w:val="bullet"/>
+      <w:lvlText w:val="o"/>
+      <w:lvlJc w:val="left"/>
+      <w:pPr>
+        <w:ind w:left="1440" w:hanging="360"/>
+      </w:pPr>
+      <w:rPr>
+        <w:rFonts w:ascii="Courier New" w:hAnsi="Courier New" w:hint="default"/>
+      </w:rPr>
+    </w:lvl>
+    <w:lvl w:ilvl="2" w:tplc="04090005" w:tentative="1">
+      <w:start w:val="1"/>
+      <w:numFmt w:val="bullet"/>
+      <w:lvlText w:val=""/>
+      <w:lvlJc w:val="left"/>
+      <w:pPr>
+        <w:ind w:left="2160" w:hanging="360"/>
+      </w:pPr>
+      <w:rPr>
+        <w:rFonts w:ascii="Wingdings" w:hAnsi="Wingdings" w:hint="default"/>
+      </w:rPr>
+    </w:lvl>
+    <w:lvl w:ilvl="3" w:tplc="04090001" w:tentative="1">
+      <w:start w:val="1"/>
+      <w:numFmt w:val="bullet"/>
+      <w:lvlText w:val=""/>
+      <w:lvlJc w:val="left"/>
+      <w:pPr>
+        <w:ind w:left="2880" w:hanging="360"/>
+      </w:pPr>
+      <w:rPr>
+        <w:rFonts w:ascii="Symbol" w:hAnsi="Symbol" w:hint="default"/>
+      </w:rPr>
+    </w:lvl>
+    <w:lvl w:ilvl="4" w:tplc="04090003" w:tentative="1">
+      <w:start w:val="1"/>
+      <w:numFmt w:val="bullet"/>
+      <w:lvlText w:val="o"/>
+      <w:lvlJc w:val="left"/>
+      <w:pPr>
+        <w:ind w:left="3600" w:hanging="360"/>
+      </w:pPr>
+      <w:rPr>
+        <w:rFonts w:ascii="Courier New" w:hAnsi="Courier New" w:hint="default"/>
+      </w:rPr>
+    </w:lvl>
+    <w:lvl w:ilvl="5" w:tplc="04090005" w:tentative="1">
+      <w:start w:val="1"/>
+      <w:numFmt w:val="bullet"/>
+      <w:lvlText w:val=""/>
+      <w:lvlJc w:val="left"/>
+      <w:pPr>
+        <w:ind w:left="4320" w:hanging="360"/>
+      </w:pPr>
+      <w:rPr>
+        <w:rFonts w:ascii="Wingdings" w:hAnsi="Wingdings" w:hint="default"/>
+      </w:rPr>
+    </w:lvl>
+    <w:lvl w:ilvl="6" w:tplc="04090001" w:tentative="1">
+      <w:start w:val="1"/>
+      <w:numFmt w:val="bullet"/>
+      <w:lvlText w:val=""/>
+      <w:lvlJc w:val="left"/>
+      <w:pPr>
+        <w:ind w:left="5040" w:hanging="360"/>
+      </w:pPr>
+      <w:rPr>
+        <w:rFonts w:ascii="Symbol" w:hAnsi="Symbol" w:hint="default"/>
+      </w:rPr>
+    </w:lvl>
+    <w:lvl w:ilvl="7" w:tplc="04090003" w:tentative="1">
+      <w:start w:val="1"/>
+      <w:numFmt w:val="bullet"/>
+      <w:lvlText w:val="o"/>
+      <w:lvlJc w:val="left"/>
+      <w:pPr>
+        <w:ind w:left="5760" w:hanging="360"/>
+      </w:pPr>
+      <w:rPr>
+        <w:rFonts w:ascii="Courier New" w:hAnsi="Courier New" w:hint="default"/>
+      </w:rPr>
+    </w:lvl>
+    <w:lvl w:ilvl="8" w:tplc="04090005" w:tentative="1">
+      <w:start w:val="1"/>
+      <w:numFmt w:val="bullet"/>
+      <w:lvlText w:val=""/>
+      <w:lvlJc w:val="left"/>
+      <w:pPr>
+        <w:ind w:left="6480" w:hanging="360"/>
+      </w:pPr>
+      <w:rPr>
+        <w:rFonts w:ascii="Wingdings" w:hAnsi="Wingdings" w:hint="default"/>
+      </w:rPr>
+    </w:lvl>
+  </w:abstractNum>
+  <w:abstractNum w:abstractNumId="15">
     <w:nsid w:val="78F9450C"/>
     <w:multiLevelType w:val="hybridMultilevel"/>
     <w:tmpl w:val="50AAE2F6"/>
@@ -4975,7 +6259,7 @@
       </w:rPr>
     </w:lvl>
   </w:abstractNum>
-  <w:abstractNum w:abstractNumId="12">
+  <w:abstractNum w:abstractNumId="16">
     <w:nsid w:val="7D9054DB"/>
     <w:multiLevelType w:val="hybridMultilevel"/>
     <w:tmpl w:val="1F765976"/>
@@ -5089,7 +6373,7 @@
     </w:lvl>
   </w:abstractNum>
   <w:num w:numId="1">
-    <w:abstractNumId w:val="8"/>
+    <w:abstractNumId w:val="10"/>
   </w:num>
   <w:num w:numId="2">
     <w:abstractNumId w:val="2"/>
@@ -5101,10 +6385,10 @@
     <w:abstractNumId w:val="3"/>
   </w:num>
   <w:num w:numId="5">
-    <w:abstractNumId w:val="7"/>
+    <w:abstractNumId w:val="9"/>
   </w:num>
   <w:num w:numId="6">
-    <w:abstractNumId w:val="10"/>
+    <w:abstractNumId w:val="13"/>
   </w:num>
   <w:num w:numId="7">
     <w:abstractNumId w:val="0"/>
@@ -5113,19 +6397,31 @@
     <w:abstractNumId w:val="1"/>
   </w:num>
   <w:num w:numId="9">
-    <w:abstractNumId w:val="6"/>
+    <w:abstractNumId w:val="8"/>
   </w:num>
   <w:num w:numId="10">
+    <w:abstractNumId w:val="16"/>
+  </w:num>
+  <w:num w:numId="11">
+    <w:abstractNumId w:val="7"/>
+  </w:num>
+  <w:num w:numId="12">
+    <w:abstractNumId w:val="15"/>
+  </w:num>
+  <w:num w:numId="13">
+    <w:abstractNumId w:val="11"/>
+  </w:num>
+  <w:num w:numId="14">
     <w:abstractNumId w:val="12"/>
   </w:num>
-  <w:num w:numId="11">
+  <w:num w:numId="15">
+    <w:abstractNumId w:val="14"/>
+  </w:num>
+  <w:num w:numId="16">
     <w:abstractNumId w:val="5"/>
   </w:num>
-  <w:num w:numId="12">
-    <w:abstractNumId w:val="11"/>
-  </w:num>
-  <w:num w:numId="13">
-    <w:abstractNumId w:val="9"/>
+  <w:num w:numId="17">
+    <w:abstractNumId w:val="6"/>
   </w:num>
 </w:numbering>
 </file>
@@ -5290,6 +6586,7 @@
   <w:style w:type="character" w:default="1" w:styleId="DefaultParagraphFont">
     <w:name w:val="Default Paragraph Font"/>
     <w:uiPriority w:val="1"/>
+    <w:semiHidden/>
     <w:unhideWhenUsed/>
   </w:style>
   <w:style w:type="table" w:default="1" w:styleId="TableNormal">
@@ -5552,6 +6849,7 @@
   <w:style w:type="character" w:default="1" w:styleId="DefaultParagraphFont">
     <w:name w:val="Default Paragraph Font"/>
     <w:uiPriority w:val="1"/>
+    <w:semiHidden/>
     <w:unhideWhenUsed/>
   </w:style>
   <w:style w:type="table" w:default="1" w:styleId="TableNormal">

</xml_diff>